<commit_message>
Updated Task 1 Report
</commit_message>
<xml_diff>
--- a/D212_Data Mining/Task 1/D212 - Data Mining II - Task 1.docx
+++ b/D212_Data Mining/Task 1/D212 - Data Mining II - Task 1.docx
@@ -3520,27 +3520,7 @@
           <w:sz w:val="17"/>
           <w:szCs w:val="17"/>
         </w:rPr>
-        <w:t xml:space="preserve">#Scaling our dataset for the </w:t>
-      </w:r>
-      <w:proofErr w:type="spellStart"/>
-      <w:r>
-        <w:rPr>
-          <w:rFonts w:ascii="Consolas" w:hAnsi="Consolas" w:cs="Courier New"/>
-          <w:color w:val="880000"/>
-          <w:sz w:val="17"/>
-          <w:szCs w:val="17"/>
-        </w:rPr>
-        <w:t>KMeans</w:t>
-      </w:r>
-      <w:proofErr w:type="spellEnd"/>
-      <w:r>
-        <w:rPr>
-          <w:rFonts w:ascii="Consolas" w:hAnsi="Consolas" w:cs="Courier New"/>
-          <w:color w:val="880000"/>
-          <w:sz w:val="17"/>
-          <w:szCs w:val="17"/>
-        </w:rPr>
-        <w:t xml:space="preserve"> algorithm</w:t>
+        <w:t>#Scaling our dataset for the KMeans algorithm</w:t>
       </w:r>
     </w:p>
     <w:p>
@@ -3602,17 +3582,7 @@
           <w:sz w:val="17"/>
           <w:szCs w:val="17"/>
         </w:rPr>
-        <w:t xml:space="preserve"> </w:t>
-      </w:r>
-      <w:proofErr w:type="spellStart"/>
-      <w:r>
-        <w:rPr>
-          <w:rFonts w:ascii="Consolas" w:hAnsi="Consolas" w:cs="Courier New"/>
-          <w:color w:val="000000"/>
-          <w:sz w:val="17"/>
-          <w:szCs w:val="17"/>
-        </w:rPr>
-        <w:t>sklearn</w:t>
+        <w:t xml:space="preserve"> sklearn</w:t>
       </w:r>
       <w:r>
         <w:rPr>
@@ -3630,17 +3600,7 @@
           <w:sz w:val="17"/>
           <w:szCs w:val="17"/>
         </w:rPr>
-        <w:t>preprocessing</w:t>
-      </w:r>
-      <w:proofErr w:type="spellEnd"/>
-      <w:r>
-        <w:rPr>
-          <w:rFonts w:ascii="Consolas" w:hAnsi="Consolas" w:cs="Courier New"/>
-          <w:color w:val="000000"/>
-          <w:sz w:val="17"/>
-          <w:szCs w:val="17"/>
-        </w:rPr>
-        <w:t xml:space="preserve"> </w:t>
+        <w:t xml:space="preserve">preprocessing </w:t>
       </w:r>
       <w:r>
         <w:rPr>
@@ -3855,25 +3815,14 @@
         </w:rPr>
         <w:t xml:space="preserve">5. </w:t>
       </w:r>
-      <w:proofErr w:type="spellStart"/>
-      <w:r>
-        <w:rPr>
-          <w:rFonts w:ascii="Consolas" w:hAnsi="Consolas" w:cs="Courier New"/>
-          <w:color w:val="000000"/>
-          <w:sz w:val="17"/>
-          <w:szCs w:val="17"/>
-        </w:rPr>
-        <w:t>df_means_columns</w:t>
-      </w:r>
-      <w:proofErr w:type="spellEnd"/>
-      <w:r>
-        <w:rPr>
-          <w:rFonts w:ascii="Consolas" w:hAnsi="Consolas" w:cs="Courier New"/>
-          <w:color w:val="000000"/>
-          <w:sz w:val="17"/>
-          <w:szCs w:val="17"/>
-        </w:rPr>
-        <w:t xml:space="preserve"> </w:t>
+      <w:r>
+        <w:rPr>
+          <w:rFonts w:ascii="Consolas" w:hAnsi="Consolas" w:cs="Courier New"/>
+          <w:color w:val="000000"/>
+          <w:sz w:val="17"/>
+          <w:szCs w:val="17"/>
+        </w:rPr>
+        <w:t xml:space="preserve">df_means_columns </w:t>
       </w:r>
       <w:r>
         <w:rPr>
@@ -3891,17 +3840,7 @@
           <w:sz w:val="17"/>
           <w:szCs w:val="17"/>
         </w:rPr>
-        <w:t xml:space="preserve"> </w:t>
-      </w:r>
-      <w:proofErr w:type="spellStart"/>
-      <w:r>
-        <w:rPr>
-          <w:rFonts w:ascii="Consolas" w:hAnsi="Consolas" w:cs="Courier New"/>
-          <w:color w:val="000000"/>
-          <w:sz w:val="17"/>
-          <w:szCs w:val="17"/>
-        </w:rPr>
-        <w:t>df_kmeans</w:t>
+        <w:t xml:space="preserve"> df_kmeans</w:t>
       </w:r>
       <w:r>
         <w:rPr>
@@ -3919,17 +3858,7 @@
           <w:sz w:val="17"/>
           <w:szCs w:val="17"/>
         </w:rPr>
-        <w:t>columns</w:t>
-      </w:r>
-      <w:proofErr w:type="spellEnd"/>
-      <w:r>
-        <w:rPr>
-          <w:rFonts w:ascii="Consolas" w:hAnsi="Consolas" w:cs="Courier New"/>
-          <w:color w:val="000000"/>
-          <w:sz w:val="17"/>
-          <w:szCs w:val="17"/>
-        </w:rPr>
-        <w:t xml:space="preserve">    </w:t>
+        <w:t>columns    </w:t>
       </w:r>
     </w:p>
     <w:p>
@@ -3975,25 +3904,14 @@
         </w:rPr>
         <w:t xml:space="preserve">6. </w:t>
       </w:r>
-      <w:proofErr w:type="spellStart"/>
-      <w:r>
-        <w:rPr>
-          <w:rFonts w:ascii="Consolas" w:hAnsi="Consolas" w:cs="Courier New"/>
-          <w:color w:val="000000"/>
-          <w:sz w:val="17"/>
-          <w:szCs w:val="17"/>
-        </w:rPr>
-        <w:t>df_kmeans_scaled</w:t>
-      </w:r>
-      <w:proofErr w:type="spellEnd"/>
-      <w:r>
-        <w:rPr>
-          <w:rFonts w:ascii="Consolas" w:hAnsi="Consolas" w:cs="Courier New"/>
-          <w:color w:val="000000"/>
-          <w:sz w:val="17"/>
-          <w:szCs w:val="17"/>
-        </w:rPr>
-        <w:t xml:space="preserve"> </w:t>
+      <w:r>
+        <w:rPr>
+          <w:rFonts w:ascii="Consolas" w:hAnsi="Consolas" w:cs="Courier New"/>
+          <w:color w:val="000000"/>
+          <w:sz w:val="17"/>
+          <w:szCs w:val="17"/>
+        </w:rPr>
+        <w:t xml:space="preserve">df_kmeans_scaled </w:t>
       </w:r>
       <w:r>
         <w:rPr>
@@ -4011,17 +3929,7 @@
           <w:sz w:val="17"/>
           <w:szCs w:val="17"/>
         </w:rPr>
-        <w:t xml:space="preserve"> </w:t>
-      </w:r>
-      <w:proofErr w:type="spellStart"/>
-      <w:r>
-        <w:rPr>
-          <w:rFonts w:ascii="Consolas" w:hAnsi="Consolas" w:cs="Courier New"/>
-          <w:color w:val="000000"/>
-          <w:sz w:val="17"/>
-          <w:szCs w:val="17"/>
-        </w:rPr>
-        <w:t>pd</w:t>
+        <w:t xml:space="preserve"> pd</w:t>
       </w:r>
       <w:r>
         <w:rPr>
@@ -4041,7 +3949,6 @@
         </w:rPr>
         <w:t>DataFrame</w:t>
       </w:r>
-      <w:proofErr w:type="spellEnd"/>
       <w:r>
         <w:rPr>
           <w:rFonts w:ascii="Consolas" w:hAnsi="Consolas" w:cs="Courier New"/>
@@ -4051,7 +3958,6 @@
         </w:rPr>
         <w:t>(</w:t>
       </w:r>
-      <w:proofErr w:type="spellStart"/>
       <w:r>
         <w:rPr>
           <w:rFonts w:ascii="Consolas" w:hAnsi="Consolas" w:cs="Courier New"/>
@@ -4079,7 +3985,6 @@
         </w:rPr>
         <w:t>fit_transform</w:t>
       </w:r>
-      <w:proofErr w:type="spellEnd"/>
       <w:r>
         <w:rPr>
           <w:rFonts w:ascii="Consolas" w:hAnsi="Consolas" w:cs="Courier New"/>
@@ -4125,7 +4030,6 @@
         </w:rPr>
         <w:t>=</w:t>
       </w:r>
-      <w:proofErr w:type="spellStart"/>
       <w:r>
         <w:rPr>
           <w:rFonts w:ascii="Consolas" w:hAnsi="Consolas" w:cs="Courier New"/>
@@ -4135,7 +4039,6 @@
         </w:rPr>
         <w:t>df_means_columns</w:t>
       </w:r>
-      <w:proofErr w:type="spellEnd"/>
       <w:r>
         <w:rPr>
           <w:rFonts w:ascii="Consolas" w:hAnsi="Consolas" w:cs="Courier New"/>
@@ -4211,7 +4114,6 @@
       <w:r>
         <w:t xml:space="preserve">A new dataframe called </w:t>
       </w:r>
-      <w:proofErr w:type="spellStart"/>
       <w:r>
         <w:rPr>
           <w:i/>
@@ -4219,11 +4121,9 @@
         </w:rPr>
         <w:t>clusterdata</w:t>
       </w:r>
-      <w:proofErr w:type="spellEnd"/>
       <w:r>
         <w:t xml:space="preserve"> was created to be used only in the clustering algorithm. From the bigger </w:t>
       </w:r>
-      <w:proofErr w:type="spellStart"/>
       <w:r>
         <w:rPr>
           <w:i/>
@@ -4231,11 +4131,9 @@
         </w:rPr>
         <w:t>df_means</w:t>
       </w:r>
-      <w:proofErr w:type="spellEnd"/>
       <w:r>
         <w:t xml:space="preserve"> dataframe, </w:t>
       </w:r>
-      <w:proofErr w:type="spellStart"/>
       <w:r>
         <w:rPr>
           <w:i/>
@@ -4243,7 +4141,6 @@
         </w:rPr>
         <w:t>clusterdata</w:t>
       </w:r>
-      <w:proofErr w:type="spellEnd"/>
       <w:r>
         <w:t xml:space="preserve"> contained the continuous variables of interest </w:t>
       </w:r>
@@ -4354,25 +4251,14 @@
         </w:rPr>
         <w:t xml:space="preserve">2. </w:t>
       </w:r>
-      <w:proofErr w:type="spellStart"/>
-      <w:r>
-        <w:rPr>
-          <w:rFonts w:ascii="Consolas" w:hAnsi="Consolas" w:cs="Courier New"/>
-          <w:color w:val="000000"/>
-          <w:sz w:val="17"/>
-          <w:szCs w:val="17"/>
-        </w:rPr>
-        <w:t>clusterdata</w:t>
-      </w:r>
-      <w:proofErr w:type="spellEnd"/>
-      <w:r>
-        <w:rPr>
-          <w:rFonts w:ascii="Consolas" w:hAnsi="Consolas" w:cs="Courier New"/>
-          <w:color w:val="000000"/>
-          <w:sz w:val="17"/>
-          <w:szCs w:val="17"/>
-        </w:rPr>
-        <w:t xml:space="preserve"> </w:t>
+      <w:r>
+        <w:rPr>
+          <w:rFonts w:ascii="Consolas" w:hAnsi="Consolas" w:cs="Courier New"/>
+          <w:color w:val="000000"/>
+          <w:sz w:val="17"/>
+          <w:szCs w:val="17"/>
+        </w:rPr>
+        <w:t xml:space="preserve">clusterdata </w:t>
       </w:r>
       <w:r>
         <w:rPr>
@@ -4390,19 +4276,8 @@
           <w:sz w:val="17"/>
           <w:szCs w:val="17"/>
         </w:rPr>
-        <w:t xml:space="preserve"> </w:t>
-      </w:r>
-      <w:proofErr w:type="spellStart"/>
-      <w:r>
-        <w:rPr>
-          <w:rFonts w:ascii="Consolas" w:hAnsi="Consolas" w:cs="Courier New"/>
-          <w:color w:val="000000"/>
-          <w:sz w:val="17"/>
-          <w:szCs w:val="17"/>
-        </w:rPr>
-        <w:t>df_kmeans_scaled</w:t>
-      </w:r>
-      <w:proofErr w:type="spellEnd"/>
+        <w:t xml:space="preserve"> df_kmeans_scaled</w:t>
+      </w:r>
       <w:r>
         <w:rPr>
           <w:rFonts w:ascii="Consolas" w:hAnsi="Consolas" w:cs="Courier New"/>
@@ -4528,7 +4403,6 @@
         </w:rPr>
         <w:t xml:space="preserve">3. </w:t>
       </w:r>
-      <w:proofErr w:type="spellStart"/>
       <w:r>
         <w:rPr>
           <w:rFonts w:ascii="Consolas" w:hAnsi="Consolas" w:cs="Courier New"/>
@@ -4556,7 +4430,6 @@
         </w:rPr>
         <w:t>head</w:t>
       </w:r>
-      <w:proofErr w:type="spellEnd"/>
       <w:r>
         <w:rPr>
           <w:rFonts w:ascii="Consolas" w:hAnsi="Consolas" w:cs="Courier New"/>
@@ -4633,7 +4506,6 @@
       <w:r>
         <w:t xml:space="preserve">The clustering algorithm was first initialized and the dataframe </w:t>
       </w:r>
-      <w:proofErr w:type="spellStart"/>
       <w:r>
         <w:rPr>
           <w:i/>
@@ -4641,11 +4513,9 @@
         </w:rPr>
         <w:t>clusterdata</w:t>
       </w:r>
-      <w:proofErr w:type="spellEnd"/>
       <w:r>
         <w:t xml:space="preserve"> was passed. Initially, a parameter of </w:t>
       </w:r>
-      <w:proofErr w:type="spellStart"/>
       <w:r>
         <w:rPr>
           <w:i/>
@@ -4653,7 +4523,6 @@
         </w:rPr>
         <w:t>n_cluster</w:t>
       </w:r>
-      <w:proofErr w:type="spellEnd"/>
       <w:r>
         <w:t xml:space="preserve"> was set to 3 in order to be run the code. </w:t>
       </w:r>
@@ -4708,19 +4577,8 @@
           <w:sz w:val="17"/>
           <w:szCs w:val="17"/>
         </w:rPr>
-        <w:t xml:space="preserve"># Initializing </w:t>
-      </w:r>
-      <w:proofErr w:type="spellStart"/>
-      <w:r>
-        <w:rPr>
-          <w:rFonts w:ascii="Consolas" w:hAnsi="Consolas" w:cs="Courier New"/>
-          <w:color w:val="880000"/>
-          <w:sz w:val="17"/>
-          <w:szCs w:val="17"/>
-        </w:rPr>
-        <w:t>KMeans</w:t>
-      </w:r>
-      <w:proofErr w:type="spellEnd"/>
+        <w:t># Initializing KMeans</w:t>
+      </w:r>
     </w:p>
     <w:p>
       <w:pPr>
@@ -4781,65 +4639,44 @@
           <w:sz w:val="17"/>
           <w:szCs w:val="17"/>
         </w:rPr>
+        <w:t xml:space="preserve"> sklearn</w:t>
+      </w:r>
+      <w:r>
+        <w:rPr>
+          <w:rFonts w:ascii="Consolas" w:hAnsi="Consolas" w:cs="Courier New"/>
+          <w:color w:val="666600"/>
+          <w:sz w:val="17"/>
+          <w:szCs w:val="17"/>
+        </w:rPr>
+        <w:t>.</w:t>
+      </w:r>
+      <w:r>
+        <w:rPr>
+          <w:rFonts w:ascii="Consolas" w:hAnsi="Consolas" w:cs="Courier New"/>
+          <w:color w:val="000000"/>
+          <w:sz w:val="17"/>
+          <w:szCs w:val="17"/>
+        </w:rPr>
+        <w:t xml:space="preserve">cluster </w:t>
+      </w:r>
+      <w:r>
+        <w:rPr>
+          <w:rFonts w:ascii="Consolas" w:hAnsi="Consolas" w:cs="Courier New"/>
+          <w:color w:val="000088"/>
+          <w:sz w:val="17"/>
+          <w:szCs w:val="17"/>
+        </w:rPr>
+        <w:t>import</w:t>
+      </w:r>
+      <w:r>
+        <w:rPr>
+          <w:rFonts w:ascii="Consolas" w:hAnsi="Consolas" w:cs="Courier New"/>
+          <w:color w:val="000000"/>
+          <w:sz w:val="17"/>
+          <w:szCs w:val="17"/>
+        </w:rPr>
         <w:t xml:space="preserve"> </w:t>
       </w:r>
-      <w:proofErr w:type="spellStart"/>
-      <w:r>
-        <w:rPr>
-          <w:rFonts w:ascii="Consolas" w:hAnsi="Consolas" w:cs="Courier New"/>
-          <w:color w:val="000000"/>
-          <w:sz w:val="17"/>
-          <w:szCs w:val="17"/>
-        </w:rPr>
-        <w:t>sklearn</w:t>
-      </w:r>
-      <w:r>
-        <w:rPr>
-          <w:rFonts w:ascii="Consolas" w:hAnsi="Consolas" w:cs="Courier New"/>
-          <w:color w:val="666600"/>
-          <w:sz w:val="17"/>
-          <w:szCs w:val="17"/>
-        </w:rPr>
-        <w:t>.</w:t>
-      </w:r>
-      <w:r>
-        <w:rPr>
-          <w:rFonts w:ascii="Consolas" w:hAnsi="Consolas" w:cs="Courier New"/>
-          <w:color w:val="000000"/>
-          <w:sz w:val="17"/>
-          <w:szCs w:val="17"/>
-        </w:rPr>
-        <w:t>cluster</w:t>
-      </w:r>
-      <w:proofErr w:type="spellEnd"/>
-      <w:r>
-        <w:rPr>
-          <w:rFonts w:ascii="Consolas" w:hAnsi="Consolas" w:cs="Courier New"/>
-          <w:color w:val="000000"/>
-          <w:sz w:val="17"/>
-          <w:szCs w:val="17"/>
-        </w:rPr>
-        <w:t xml:space="preserve"> </w:t>
-      </w:r>
-      <w:r>
-        <w:rPr>
-          <w:rFonts w:ascii="Consolas" w:hAnsi="Consolas" w:cs="Courier New"/>
-          <w:color w:val="000088"/>
-          <w:sz w:val="17"/>
-          <w:szCs w:val="17"/>
-        </w:rPr>
-        <w:t>import</w:t>
-      </w:r>
-      <w:r>
-        <w:rPr>
-          <w:rFonts w:ascii="Consolas" w:hAnsi="Consolas" w:cs="Courier New"/>
-          <w:color w:val="000000"/>
-          <w:sz w:val="17"/>
-          <w:szCs w:val="17"/>
-        </w:rPr>
-        <w:t xml:space="preserve"> </w:t>
-      </w:r>
-      <w:proofErr w:type="spellStart"/>
       <w:r>
         <w:rPr>
           <w:rFonts w:ascii="Consolas" w:hAnsi="Consolas" w:cs="Courier New"/>
@@ -4849,7 +4686,6 @@
         </w:rPr>
         <w:t>KMeans</w:t>
       </w:r>
-      <w:proofErr w:type="spellEnd"/>
     </w:p>
     <w:p>
       <w:pPr>
@@ -4947,17 +4783,24 @@
         </w:rPr>
         <w:t xml:space="preserve">4. </w:t>
       </w:r>
-      <w:proofErr w:type="spellStart"/>
-      <w:r>
-        <w:rPr>
-          <w:rFonts w:ascii="Consolas" w:hAnsi="Consolas" w:cs="Courier New"/>
-          <w:color w:val="000000"/>
-          <w:sz w:val="17"/>
-          <w:szCs w:val="17"/>
-        </w:rPr>
-        <w:t>k_model</w:t>
-      </w:r>
-      <w:proofErr w:type="spellEnd"/>
+      <w:r>
+        <w:rPr>
+          <w:rFonts w:ascii="Consolas" w:hAnsi="Consolas" w:cs="Courier New"/>
+          <w:color w:val="000000"/>
+          <w:sz w:val="17"/>
+          <w:szCs w:val="17"/>
+        </w:rPr>
+        <w:t xml:space="preserve">k_model </w:t>
+      </w:r>
+      <w:r>
+        <w:rPr>
+          <w:rFonts w:ascii="Consolas" w:hAnsi="Consolas" w:cs="Courier New"/>
+          <w:color w:val="666600"/>
+          <w:sz w:val="17"/>
+          <w:szCs w:val="17"/>
+        </w:rPr>
+        <w:t>=</w:t>
+      </w:r>
       <w:r>
         <w:rPr>
           <w:rFonts w:ascii="Consolas" w:hAnsi="Consolas" w:cs="Courier New"/>
@@ -4970,6 +4813,33 @@
       <w:r>
         <w:rPr>
           <w:rFonts w:ascii="Consolas" w:hAnsi="Consolas" w:cs="Courier New"/>
+          <w:color w:val="660066"/>
+          <w:sz w:val="17"/>
+          <w:szCs w:val="17"/>
+        </w:rPr>
+        <w:t>KMeans</w:t>
+      </w:r>
+      <w:r>
+        <w:rPr>
+          <w:rFonts w:ascii="Consolas" w:hAnsi="Consolas" w:cs="Courier New"/>
+          <w:color w:val="666600"/>
+          <w:sz w:val="17"/>
+          <w:szCs w:val="17"/>
+        </w:rPr>
+        <w:t>(</w:t>
+      </w:r>
+      <w:r>
+        <w:rPr>
+          <w:rFonts w:ascii="Consolas" w:hAnsi="Consolas" w:cs="Courier New"/>
+          <w:color w:val="000000"/>
+          <w:sz w:val="17"/>
+          <w:szCs w:val="17"/>
+        </w:rPr>
+        <w:t>n_clusters</w:t>
+      </w:r>
+      <w:r>
+        <w:rPr>
+          <w:rFonts w:ascii="Consolas" w:hAnsi="Consolas" w:cs="Courier New"/>
           <w:color w:val="666600"/>
           <w:sz w:val="17"/>
           <w:szCs w:val="17"/>
@@ -4979,52 +4849,48 @@
       <w:r>
         <w:rPr>
           <w:rFonts w:ascii="Consolas" w:hAnsi="Consolas" w:cs="Courier New"/>
+          <w:color w:val="006666"/>
+          <w:sz w:val="17"/>
+          <w:szCs w:val="17"/>
+        </w:rPr>
+        <w:t>3</w:t>
+      </w:r>
+      <w:r>
+        <w:rPr>
+          <w:rFonts w:ascii="Consolas" w:hAnsi="Consolas" w:cs="Courier New"/>
+          <w:color w:val="666600"/>
+          <w:sz w:val="17"/>
+          <w:szCs w:val="17"/>
+        </w:rPr>
+        <w:t>,</w:t>
+      </w:r>
+      <w:r>
+        <w:rPr>
+          <w:rFonts w:ascii="Consolas" w:hAnsi="Consolas" w:cs="Courier New"/>
+          <w:color w:val="000000"/>
+          <w:sz w:val="17"/>
+          <w:szCs w:val="17"/>
+        </w:rPr>
+        <w:t xml:space="preserve"> n_init</w:t>
+      </w:r>
+      <w:r>
+        <w:rPr>
+          <w:rFonts w:ascii="Consolas" w:hAnsi="Consolas" w:cs="Courier New"/>
+          <w:color w:val="666600"/>
+          <w:sz w:val="17"/>
+          <w:szCs w:val="17"/>
+        </w:rPr>
+        <w:t>=</w:t>
+      </w:r>
+      <w:r>
+        <w:rPr>
+          <w:rFonts w:ascii="Consolas" w:hAnsi="Consolas" w:cs="Courier New"/>
           <w:color w:val="000000"/>
           <w:sz w:val="17"/>
           <w:szCs w:val="17"/>
         </w:rPr>
         <w:t xml:space="preserve"> </w:t>
       </w:r>
-      <w:proofErr w:type="spellStart"/>
-      <w:r>
-        <w:rPr>
-          <w:rFonts w:ascii="Consolas" w:hAnsi="Consolas" w:cs="Courier New"/>
-          <w:color w:val="660066"/>
-          <w:sz w:val="17"/>
-          <w:szCs w:val="17"/>
-        </w:rPr>
-        <w:t>KMeans</w:t>
-      </w:r>
-      <w:proofErr w:type="spellEnd"/>
-      <w:r>
-        <w:rPr>
-          <w:rFonts w:ascii="Consolas" w:hAnsi="Consolas" w:cs="Courier New"/>
-          <w:color w:val="666600"/>
-          <w:sz w:val="17"/>
-          <w:szCs w:val="17"/>
-        </w:rPr>
-        <w:t>(</w:t>
-      </w:r>
-      <w:proofErr w:type="spellStart"/>
-      <w:r>
-        <w:rPr>
-          <w:rFonts w:ascii="Consolas" w:hAnsi="Consolas" w:cs="Courier New"/>
-          <w:color w:val="000000"/>
-          <w:sz w:val="17"/>
-          <w:szCs w:val="17"/>
-        </w:rPr>
-        <w:t>n_clusters</w:t>
-      </w:r>
-      <w:proofErr w:type="spellEnd"/>
-      <w:r>
-        <w:rPr>
-          <w:rFonts w:ascii="Consolas" w:hAnsi="Consolas" w:cs="Courier New"/>
-          <w:color w:val="666600"/>
-          <w:sz w:val="17"/>
-          <w:szCs w:val="17"/>
-        </w:rPr>
-        <w:t>=</w:t>
-      </w:r>
       <w:r>
         <w:rPr>
           <w:rFonts w:ascii="Consolas" w:hAnsi="Consolas" w:cs="Courier New"/>
@@ -5032,7 +4898,7 @@
           <w:sz w:val="17"/>
           <w:szCs w:val="17"/>
         </w:rPr>
-        <w:t>3</w:t>
+        <w:t>25</w:t>
       </w:r>
       <w:r>
         <w:rPr>
@@ -5050,75 +4916,8 @@
           <w:sz w:val="17"/>
           <w:szCs w:val="17"/>
         </w:rPr>
-        <w:t xml:space="preserve"> </w:t>
-      </w:r>
-      <w:proofErr w:type="spellStart"/>
-      <w:r>
-        <w:rPr>
-          <w:rFonts w:ascii="Consolas" w:hAnsi="Consolas" w:cs="Courier New"/>
-          <w:color w:val="000000"/>
-          <w:sz w:val="17"/>
-          <w:szCs w:val="17"/>
-        </w:rPr>
-        <w:t>n_init</w:t>
-      </w:r>
-      <w:proofErr w:type="spellEnd"/>
-      <w:r>
-        <w:rPr>
-          <w:rFonts w:ascii="Consolas" w:hAnsi="Consolas" w:cs="Courier New"/>
-          <w:color w:val="666600"/>
-          <w:sz w:val="17"/>
-          <w:szCs w:val="17"/>
-        </w:rPr>
-        <w:t>=</w:t>
-      </w:r>
-      <w:r>
-        <w:rPr>
-          <w:rFonts w:ascii="Consolas" w:hAnsi="Consolas" w:cs="Courier New"/>
-          <w:color w:val="000000"/>
-          <w:sz w:val="17"/>
-          <w:szCs w:val="17"/>
-        </w:rPr>
-        <w:t xml:space="preserve"> </w:t>
-      </w:r>
-      <w:r>
-        <w:rPr>
-          <w:rFonts w:ascii="Consolas" w:hAnsi="Consolas" w:cs="Courier New"/>
-          <w:color w:val="006666"/>
-          <w:sz w:val="17"/>
-          <w:szCs w:val="17"/>
-        </w:rPr>
-        <w:t>25</w:t>
-      </w:r>
-      <w:r>
-        <w:rPr>
-          <w:rFonts w:ascii="Consolas" w:hAnsi="Consolas" w:cs="Courier New"/>
-          <w:color w:val="666600"/>
-          <w:sz w:val="17"/>
-          <w:szCs w:val="17"/>
-        </w:rPr>
-        <w:t>,</w:t>
-      </w:r>
-      <w:r>
-        <w:rPr>
-          <w:rFonts w:ascii="Consolas" w:hAnsi="Consolas" w:cs="Courier New"/>
-          <w:color w:val="000000"/>
-          <w:sz w:val="17"/>
-          <w:szCs w:val="17"/>
-        </w:rPr>
-        <w:t xml:space="preserve"> </w:t>
-      </w:r>
-      <w:proofErr w:type="spellStart"/>
-      <w:r>
-        <w:rPr>
-          <w:rFonts w:ascii="Consolas" w:hAnsi="Consolas" w:cs="Courier New"/>
-          <w:color w:val="000000"/>
-          <w:sz w:val="17"/>
-          <w:szCs w:val="17"/>
-        </w:rPr>
-        <w:t>random_state</w:t>
-      </w:r>
-      <w:proofErr w:type="spellEnd"/>
+        <w:t xml:space="preserve"> random_state</w:t>
+      </w:r>
       <w:r>
         <w:rPr>
           <w:rFonts w:ascii="Consolas" w:hAnsi="Consolas" w:cs="Courier New"/>
@@ -5243,7 +5042,6 @@
         </w:rPr>
         <w:t xml:space="preserve">6. </w:t>
       </w:r>
-      <w:proofErr w:type="spellStart"/>
       <w:r>
         <w:rPr>
           <w:rFonts w:ascii="Consolas" w:hAnsi="Consolas" w:cs="Courier New"/>
@@ -5271,7 +5069,6 @@
         </w:rPr>
         <w:t>fit</w:t>
       </w:r>
-      <w:proofErr w:type="spellEnd"/>
       <w:r>
         <w:rPr>
           <w:rFonts w:ascii="Consolas" w:hAnsi="Consolas" w:cs="Courier New"/>
@@ -5281,7 +5078,6 @@
         </w:rPr>
         <w:t>(</w:t>
       </w:r>
-      <w:proofErr w:type="spellStart"/>
       <w:r>
         <w:rPr>
           <w:rFonts w:ascii="Consolas" w:hAnsi="Consolas" w:cs="Courier New"/>
@@ -5291,7 +5087,6 @@
         </w:rPr>
         <w:t>clusterdata</w:t>
       </w:r>
-      <w:proofErr w:type="spellEnd"/>
       <w:r>
         <w:rPr>
           <w:rFonts w:ascii="Consolas" w:hAnsi="Consolas" w:cs="Courier New"/>
@@ -5365,15 +5160,7 @@
         <w:jc w:val="both"/>
       </w:pPr>
       <w:r>
-        <w:t>The centroids were also calculated from the attribute “</w:t>
-      </w:r>
-      <w:proofErr w:type="spellStart"/>
-      <w:r>
-        <w:t>cluster_centers</w:t>
-      </w:r>
-      <w:proofErr w:type="spellEnd"/>
-      <w:r>
-        <w:t>” as shown below.</w:t>
+        <w:t>The centroids were also calculated from the attribute “cluster_centers” as shown below.</w:t>
       </w:r>
     </w:p>
     <w:p>
@@ -5497,17 +5284,7 @@
           <w:sz w:val="17"/>
           <w:szCs w:val="17"/>
         </w:rPr>
-        <w:t xml:space="preserve"> </w:t>
-      </w:r>
-      <w:proofErr w:type="spellStart"/>
-      <w:r>
-        <w:rPr>
-          <w:rFonts w:ascii="Consolas" w:hAnsi="Consolas" w:cs="Courier New"/>
-          <w:color w:val="000000"/>
-          <w:sz w:val="17"/>
-          <w:szCs w:val="17"/>
-        </w:rPr>
-        <w:t>pd</w:t>
+        <w:t xml:space="preserve"> pd</w:t>
       </w:r>
       <w:r>
         <w:rPr>
@@ -5527,7 +5304,6 @@
         </w:rPr>
         <w:t>DataFrame</w:t>
       </w:r>
-      <w:proofErr w:type="spellEnd"/>
       <w:r>
         <w:rPr>
           <w:rFonts w:ascii="Consolas" w:hAnsi="Consolas" w:cs="Courier New"/>
@@ -5537,7 +5313,6 @@
         </w:rPr>
         <w:t>(</w:t>
       </w:r>
-      <w:proofErr w:type="spellStart"/>
       <w:r>
         <w:rPr>
           <w:rFonts w:ascii="Consolas" w:hAnsi="Consolas" w:cs="Courier New"/>
@@ -5563,17 +5338,7 @@
           <w:sz w:val="17"/>
           <w:szCs w:val="17"/>
         </w:rPr>
-        <w:t>cluster_centers</w:t>
-      </w:r>
-      <w:proofErr w:type="spellEnd"/>
-      <w:r>
-        <w:rPr>
-          <w:rFonts w:ascii="Consolas" w:hAnsi="Consolas" w:cs="Courier New"/>
-          <w:color w:val="000000"/>
-          <w:sz w:val="17"/>
-          <w:szCs w:val="17"/>
-        </w:rPr>
-        <w:t>_</w:t>
+        <w:t>cluster_centers_</w:t>
       </w:r>
       <w:r>
         <w:rPr>
@@ -5609,17 +5374,7 @@
           <w:sz w:val="17"/>
           <w:szCs w:val="17"/>
         </w:rPr>
-        <w:t xml:space="preserve"> </w:t>
-      </w:r>
-      <w:proofErr w:type="spellStart"/>
-      <w:r>
-        <w:rPr>
-          <w:rFonts w:ascii="Consolas" w:hAnsi="Consolas" w:cs="Courier New"/>
-          <w:color w:val="000000"/>
-          <w:sz w:val="17"/>
-          <w:szCs w:val="17"/>
-        </w:rPr>
-        <w:t>clusterdata</w:t>
+        <w:t xml:space="preserve"> clusterdata</w:t>
       </w:r>
       <w:r>
         <w:rPr>
@@ -5639,7 +5394,6 @@
         </w:rPr>
         <w:t>columns</w:t>
       </w:r>
-      <w:proofErr w:type="spellEnd"/>
       <w:r>
         <w:rPr>
           <w:rFonts w:ascii="Consolas" w:hAnsi="Consolas" w:cs="Courier New"/>
@@ -5866,7 +5620,6 @@
         </w:rPr>
         <w:t xml:space="preserve"> 1. </w:t>
       </w:r>
-      <w:proofErr w:type="spellStart"/>
       <w:r>
         <w:rPr>
           <w:rFonts w:ascii="Consolas" w:hAnsi="Consolas" w:cs="Courier New"/>
@@ -5894,7 +5647,6 @@
         </w:rPr>
         <w:t>figure</w:t>
       </w:r>
-      <w:proofErr w:type="spellEnd"/>
       <w:r>
         <w:rPr>
           <w:rFonts w:ascii="Consolas" w:hAnsi="Consolas" w:cs="Courier New"/>
@@ -5904,7 +5656,6 @@
         </w:rPr>
         <w:t>(</w:t>
       </w:r>
-      <w:proofErr w:type="spellStart"/>
       <w:r>
         <w:rPr>
           <w:rFonts w:ascii="Consolas" w:hAnsi="Consolas" w:cs="Courier New"/>
@@ -5914,7 +5665,6 @@
         </w:rPr>
         <w:t>figsize</w:t>
       </w:r>
-      <w:proofErr w:type="spellEnd"/>
       <w:r>
         <w:rPr>
           <w:rFonts w:ascii="Consolas" w:hAnsi="Consolas" w:cs="Courier New"/>
@@ -6038,17 +5788,7 @@
           <w:sz w:val="17"/>
           <w:szCs w:val="17"/>
         </w:rPr>
-        <w:t xml:space="preserve"> </w:t>
-      </w:r>
-      <w:proofErr w:type="spellStart"/>
-      <w:r>
-        <w:rPr>
-          <w:rFonts w:ascii="Consolas" w:hAnsi="Consolas" w:cs="Courier New"/>
-          <w:color w:val="000000"/>
-          <w:sz w:val="17"/>
-          <w:szCs w:val="17"/>
-        </w:rPr>
-        <w:t>sns</w:t>
+        <w:t xml:space="preserve"> sns</w:t>
       </w:r>
       <w:r>
         <w:rPr>
@@ -6068,7 +5808,6 @@
         </w:rPr>
         <w:t>scatterplot</w:t>
       </w:r>
-      <w:proofErr w:type="spellEnd"/>
       <w:r>
         <w:rPr>
           <w:rFonts w:ascii="Consolas" w:hAnsi="Consolas" w:cs="Courier New"/>
@@ -6096,7 +5835,6 @@
         </w:rPr>
         <w:t>=</w:t>
       </w:r>
-      <w:proofErr w:type="spellStart"/>
       <w:r>
         <w:rPr>
           <w:rFonts w:ascii="Consolas" w:hAnsi="Consolas" w:cs="Courier New"/>
@@ -6106,7 +5844,6 @@
         </w:rPr>
         <w:t>clusterdata</w:t>
       </w:r>
-      <w:proofErr w:type="spellEnd"/>
       <w:r>
         <w:rPr>
           <w:rFonts w:ascii="Consolas" w:hAnsi="Consolas" w:cs="Courier New"/>
@@ -6338,7 +6075,6 @@
         </w:rPr>
         <w:t>=</w:t>
       </w:r>
-      <w:proofErr w:type="spellStart"/>
       <w:r>
         <w:rPr>
           <w:rFonts w:ascii="Consolas" w:hAnsi="Consolas" w:cs="Courier New"/>
@@ -6364,17 +6100,7 @@
           <w:sz w:val="17"/>
           <w:szCs w:val="17"/>
         </w:rPr>
-        <w:t>labels</w:t>
-      </w:r>
-      <w:proofErr w:type="spellEnd"/>
-      <w:r>
-        <w:rPr>
-          <w:rFonts w:ascii="Consolas" w:hAnsi="Consolas" w:cs="Courier New"/>
-          <w:color w:val="000000"/>
-          <w:sz w:val="17"/>
-          <w:szCs w:val="17"/>
-        </w:rPr>
-        <w:t>_</w:t>
+        <w:t>labels_</w:t>
       </w:r>
       <w:r>
         <w:rPr>
@@ -6802,7 +6528,6 @@
         </w:rPr>
         <w:t xml:space="preserve">11. </w:t>
       </w:r>
-      <w:proofErr w:type="spellStart"/>
       <w:r>
         <w:rPr>
           <w:rFonts w:ascii="Consolas" w:hAnsi="Consolas" w:cs="Courier New"/>
@@ -6830,7 +6555,6 @@
         </w:rPr>
         <w:t>scatterplot</w:t>
       </w:r>
-      <w:proofErr w:type="spellEnd"/>
       <w:r>
         <w:rPr>
           <w:rFonts w:ascii="Consolas" w:hAnsi="Consolas" w:cs="Courier New"/>
@@ -7098,7 +6822,6 @@
         </w:rPr>
         <w:t>=</w:t>
       </w:r>
-      <w:proofErr w:type="spellStart"/>
       <w:r>
         <w:rPr>
           <w:rFonts w:ascii="Consolas" w:hAnsi="Consolas" w:cs="Courier New"/>
@@ -7126,7 +6849,6 @@
         </w:rPr>
         <w:t>index</w:t>
       </w:r>
-      <w:proofErr w:type="spellEnd"/>
       <w:r>
         <w:rPr>
           <w:rFonts w:ascii="Consolas" w:hAnsi="Consolas" w:cs="Courier New"/>
@@ -7427,19 +7149,8 @@
           <w:sz w:val="17"/>
           <w:szCs w:val="17"/>
         </w:rPr>
-        <w:t xml:space="preserve">                </w:t>
-      </w:r>
-      <w:proofErr w:type="spellStart"/>
-      <w:r>
-        <w:rPr>
-          <w:rFonts w:ascii="Consolas" w:hAnsi="Consolas" w:cs="Courier New"/>
-          <w:color w:val="000000"/>
-          <w:sz w:val="17"/>
-          <w:szCs w:val="17"/>
-        </w:rPr>
-        <w:t>edgecolor</w:t>
-      </w:r>
-      <w:proofErr w:type="spellEnd"/>
+        <w:t>                edgecolor</w:t>
+      </w:r>
       <w:r>
         <w:rPr>
           <w:rFonts w:ascii="Consolas" w:hAnsi="Consolas" w:cs="Courier New"/>
@@ -9880,8 +9591,6 @@
         <w:t>It is recommended that the hospital chain focus on high-cost, high-stay patient clusters, identified as likely to benefit most from intervention strategies aimed at reducing readmission rates. Targeted actions, such as personalized post-discharge planning, regular follow-up consultations, and remote monitoring for patients in high-cost clusters, could help improve care and reduce financial penalties associated with readmissions. Additionally, incorporating more specific medical data, such as diagnosis and initial treatment information, would refine these strategies, enhancing the hospital’s ability to tailor care effectively. By focusing on high-risk clusters and leveraging a broader set of patient data, the hospital can improve cost-effectiveness and patient care quality.</w:t>
       </w:r>
     </w:p>
-    <w:p/>
-    <w:p/>
     <w:p/>
     <w:p/>
     <w:p/>

</xml_diff>